<commit_message>
finish instructions for running examples
</commit_message>
<xml_diff>
--- a/SEALbuild_documentation.docx
+++ b/SEALbuild_documentation.docx
@@ -402,10 +402,16 @@
       <w:r>
         <w:t>"</w:t>
       </w:r>
-      <w:bookmarkStart w:id="0" w:name="_GoBack"/>
-      <w:bookmarkEnd w:id="0"/>
-      <w:r>
-        <w:t xml:space="preserve"> to check that cmake 3.10 or higher is being used. If you were using an earlier version before, you may get this error message: </w:t>
+      <w:r>
+        <w:t xml:space="preserve"> to check that cmake 3.10 or higher is </w:t>
+      </w:r>
+      <w:proofErr w:type="gramStart"/>
+      <w:r>
+        <w:t>being used</w:t>
+      </w:r>
+      <w:proofErr w:type="gramEnd"/>
+      <w:r>
+        <w:t xml:space="preserve">. If you were using an earlier version before, you may get this error message: </w:t>
       </w:r>
     </w:p>
     <w:p>
@@ -589,6 +595,334 @@
     </w:p>
     <w:p>
       <w:pPr>
+        <w:ind w:left="720"/>
+      </w:pPr>
+    </w:p>
+    <w:p>
+      <w:pPr>
+        <w:pStyle w:val="NormalWeb"/>
+        <w:spacing w:before="0" w:beforeAutospacing="0" w:after="160" w:afterAutospacing="0"/>
+        <w:ind w:left="720"/>
+      </w:pPr>
+      <w:r>
+        <w:rPr>
+          <w:rFonts w:ascii="Calibri" w:hAnsi="Calibri" w:cs="Calibri"/>
+          <w:b/>
+          <w:bCs/>
+          <w:color w:val="00000A"/>
+          <w:sz w:val="22"/>
+          <w:szCs w:val="22"/>
+        </w:rPr>
+        <w:t>It didn’t work for me. I need to download the library from:</w:t>
+      </w:r>
+    </w:p>
+    <w:p>
+      <w:pPr>
+        <w:pStyle w:val="NormalWeb"/>
+        <w:spacing w:before="0" w:beforeAutospacing="0" w:after="160" w:afterAutospacing="0"/>
+        <w:ind w:left="720"/>
+      </w:pPr>
+      <w:hyperlink r:id="rId12" w:history="1">
+        <w:r>
+          <w:rPr>
+            <w:rStyle w:val="Hyperlink"/>
+            <w:rFonts w:ascii="Calibri" w:hAnsi="Calibri" w:cs="Calibri"/>
+            <w:b/>
+            <w:bCs/>
+            <w:color w:val="0563C1"/>
+            <w:sz w:val="22"/>
+            <w:szCs w:val="22"/>
+          </w:rPr>
+          <w:t>https://cmake.org/download/</w:t>
+        </w:r>
+      </w:hyperlink>
+      <w:r>
+        <w:rPr>
+          <w:rFonts w:ascii="Calibri" w:hAnsi="Calibri" w:cs="Calibri"/>
+          <w:b/>
+          <w:bCs/>
+          <w:color w:val="00000A"/>
+          <w:sz w:val="22"/>
+          <w:szCs w:val="22"/>
+        </w:rPr>
+        <w:t xml:space="preserve"> </w:t>
+      </w:r>
+    </w:p>
+    <w:p>
+      <w:pPr>
+        <w:pStyle w:val="NormalWeb"/>
+        <w:spacing w:before="0" w:beforeAutospacing="0" w:after="160" w:afterAutospacing="0"/>
+        <w:ind w:left="720"/>
+      </w:pPr>
+      <w:r>
+        <w:rPr>
+          <w:rFonts w:ascii="Calibri" w:hAnsi="Calibri" w:cs="Calibri"/>
+          <w:b/>
+          <w:bCs/>
+          <w:color w:val="00000A"/>
+          <w:sz w:val="22"/>
+          <w:szCs w:val="22"/>
+        </w:rPr>
+        <w:t>and run these commands:</w:t>
+      </w:r>
+    </w:p>
+    <w:p>
+      <w:pPr>
+        <w:pStyle w:val="NormalWeb"/>
+        <w:spacing w:before="0" w:beforeAutospacing="0" w:after="160" w:afterAutospacing="0"/>
+        <w:ind w:left="720"/>
+      </w:pPr>
+      <w:proofErr w:type="gramStart"/>
+      <w:r>
+        <w:rPr>
+          <w:rFonts w:ascii="Calibri" w:hAnsi="Calibri" w:cs="Calibri"/>
+          <w:b/>
+          <w:bCs/>
+          <w:color w:val="00000A"/>
+          <w:sz w:val="22"/>
+          <w:szCs w:val="22"/>
+        </w:rPr>
+        <w:t>./</w:t>
+      </w:r>
+      <w:proofErr w:type="gramEnd"/>
+      <w:r>
+        <w:rPr>
+          <w:rFonts w:ascii="Calibri" w:hAnsi="Calibri" w:cs="Calibri"/>
+          <w:b/>
+          <w:bCs/>
+          <w:color w:val="00000A"/>
+          <w:sz w:val="22"/>
+          <w:szCs w:val="22"/>
+        </w:rPr>
+        <w:t>bootstrap</w:t>
+      </w:r>
+    </w:p>
+    <w:p>
+      <w:pPr>
+        <w:pStyle w:val="NormalWeb"/>
+        <w:spacing w:before="0" w:beforeAutospacing="0" w:after="160" w:afterAutospacing="0"/>
+      </w:pPr>
+      <w:r>
+        <w:rPr>
+          <w:rStyle w:val="apple-tab-span"/>
+          <w:rFonts w:ascii="Calibri" w:hAnsi="Calibri" w:cs="Calibri"/>
+          <w:b/>
+          <w:bCs/>
+          <w:color w:val="00000A"/>
+          <w:sz w:val="22"/>
+          <w:szCs w:val="22"/>
+        </w:rPr>
+        <w:tab/>
+      </w:r>
+      <w:r>
+        <w:rPr>
+          <w:rFonts w:ascii="Calibri" w:hAnsi="Calibri" w:cs="Calibri"/>
+          <w:b/>
+          <w:bCs/>
+          <w:color w:val="00000A"/>
+          <w:sz w:val="22"/>
+          <w:szCs w:val="22"/>
+        </w:rPr>
+        <w:t>make</w:t>
+      </w:r>
+    </w:p>
+    <w:p>
+      <w:pPr>
+        <w:pStyle w:val="NormalWeb"/>
+        <w:spacing w:before="0" w:beforeAutospacing="0" w:after="160" w:afterAutospacing="0"/>
+      </w:pPr>
+      <w:r>
+        <w:rPr>
+          <w:rStyle w:val="apple-tab-span"/>
+          <w:rFonts w:ascii="Calibri" w:hAnsi="Calibri" w:cs="Calibri"/>
+          <w:b/>
+          <w:bCs/>
+          <w:color w:val="00000A"/>
+          <w:sz w:val="22"/>
+          <w:szCs w:val="22"/>
+        </w:rPr>
+        <w:tab/>
+      </w:r>
+      <w:r>
+        <w:rPr>
+          <w:rFonts w:ascii="Calibri" w:hAnsi="Calibri" w:cs="Calibri"/>
+          <w:b/>
+          <w:bCs/>
+          <w:color w:val="00000A"/>
+          <w:sz w:val="22"/>
+          <w:szCs w:val="22"/>
+        </w:rPr>
+        <w:t>make install</w:t>
+      </w:r>
+    </w:p>
+    <w:p>
+      <w:pPr>
+        <w:pStyle w:val="NormalWeb"/>
+        <w:spacing w:before="0" w:beforeAutospacing="0" w:after="160" w:afterAutospacing="0"/>
+      </w:pPr>
+      <w:r>
+        <w:rPr>
+          <w:rStyle w:val="apple-tab-span"/>
+          <w:rFonts w:ascii="Calibri" w:hAnsi="Calibri" w:cs="Calibri"/>
+          <w:b/>
+          <w:bCs/>
+          <w:color w:val="00000A"/>
+          <w:sz w:val="22"/>
+          <w:szCs w:val="22"/>
+        </w:rPr>
+        <w:tab/>
+      </w:r>
+      <w:r>
+        <w:rPr>
+          <w:rFonts w:ascii="Calibri" w:hAnsi="Calibri" w:cs="Calibri"/>
+          <w:b/>
+          <w:bCs/>
+          <w:color w:val="00000A"/>
+          <w:sz w:val="22"/>
+          <w:szCs w:val="22"/>
+        </w:rPr>
+        <w:t xml:space="preserve">We should also correct the path to </w:t>
+      </w:r>
+      <w:proofErr w:type="spellStart"/>
+      <w:r>
+        <w:rPr>
+          <w:rFonts w:ascii="Calibri" w:hAnsi="Calibri" w:cs="Calibri"/>
+          <w:b/>
+          <w:bCs/>
+          <w:color w:val="00000A"/>
+          <w:sz w:val="22"/>
+          <w:szCs w:val="22"/>
+        </w:rPr>
+        <w:t>cmake_root</w:t>
+      </w:r>
+      <w:proofErr w:type="spellEnd"/>
+      <w:r>
+        <w:rPr>
+          <w:rFonts w:ascii="Calibri" w:hAnsi="Calibri" w:cs="Calibri"/>
+          <w:b/>
+          <w:bCs/>
+          <w:color w:val="00000A"/>
+          <w:sz w:val="22"/>
+          <w:szCs w:val="22"/>
+        </w:rPr>
+        <w:t>:</w:t>
+      </w:r>
+    </w:p>
+    <w:p>
+      <w:pPr>
+        <w:pStyle w:val="NormalWeb"/>
+        <w:spacing w:before="0" w:beforeAutospacing="0" w:after="160" w:afterAutospacing="0"/>
+      </w:pPr>
+      <w:r>
+        <w:rPr>
+          <w:rStyle w:val="apple-tab-span"/>
+          <w:rFonts w:ascii="Calibri" w:hAnsi="Calibri" w:cs="Calibri"/>
+          <w:b/>
+          <w:bCs/>
+          <w:color w:val="00000A"/>
+          <w:sz w:val="22"/>
+          <w:szCs w:val="22"/>
+        </w:rPr>
+        <w:tab/>
+      </w:r>
+      <w:r>
+        <w:rPr>
+          <w:rFonts w:ascii="Calibri" w:hAnsi="Calibri" w:cs="Calibri"/>
+          <w:b/>
+          <w:bCs/>
+          <w:color w:val="00000A"/>
+          <w:sz w:val="22"/>
+          <w:szCs w:val="22"/>
+        </w:rPr>
+        <w:t>export CMAKE_ROOT=/</w:t>
+      </w:r>
+      <w:proofErr w:type="spellStart"/>
+      <w:r>
+        <w:rPr>
+          <w:rFonts w:ascii="Calibri" w:hAnsi="Calibri" w:cs="Calibri"/>
+          <w:b/>
+          <w:bCs/>
+          <w:color w:val="00000A"/>
+          <w:sz w:val="22"/>
+          <w:szCs w:val="22"/>
+        </w:rPr>
+        <w:t>usr</w:t>
+      </w:r>
+      <w:proofErr w:type="spellEnd"/>
+      <w:r>
+        <w:rPr>
+          <w:rFonts w:ascii="Calibri" w:hAnsi="Calibri" w:cs="Calibri"/>
+          <w:b/>
+          <w:bCs/>
+          <w:color w:val="00000A"/>
+          <w:sz w:val="22"/>
+          <w:szCs w:val="22"/>
+        </w:rPr>
+        <w:t>/local/share/cmake-3.12</w:t>
+      </w:r>
+    </w:p>
+    <w:p>
+      <w:pPr>
+        <w:pStyle w:val="NormalWeb"/>
+        <w:spacing w:before="0" w:beforeAutospacing="0" w:after="160" w:afterAutospacing="0"/>
+      </w:pPr>
+      <w:r>
+        <w:rPr>
+          <w:rStyle w:val="apple-tab-span"/>
+          <w:rFonts w:ascii="Calibri" w:hAnsi="Calibri" w:cs="Calibri"/>
+          <w:b/>
+          <w:bCs/>
+          <w:color w:val="00000A"/>
+          <w:sz w:val="22"/>
+          <w:szCs w:val="22"/>
+        </w:rPr>
+        <w:tab/>
+      </w:r>
+      <w:r>
+        <w:rPr>
+          <w:rFonts w:ascii="Liberation Mono" w:hAnsi="Liberation Mono"/>
+          <w:b/>
+          <w:bCs/>
+          <w:color w:val="00000A"/>
+          <w:sz w:val="22"/>
+          <w:szCs w:val="22"/>
+        </w:rPr>
+        <w:t>source ~</w:t>
+      </w:r>
+      <w:proofErr w:type="gramStart"/>
+      <w:r>
+        <w:rPr>
+          <w:rFonts w:ascii="Liberation Mono" w:hAnsi="Liberation Mono"/>
+          <w:b/>
+          <w:bCs/>
+          <w:color w:val="00000A"/>
+          <w:sz w:val="22"/>
+          <w:szCs w:val="22"/>
+        </w:rPr>
+        <w:t>/.</w:t>
+      </w:r>
+      <w:proofErr w:type="spellStart"/>
+      <w:r>
+        <w:rPr>
+          <w:rFonts w:ascii="Liberation Mono" w:hAnsi="Liberation Mono"/>
+          <w:b/>
+          <w:bCs/>
+          <w:color w:val="00000A"/>
+          <w:sz w:val="22"/>
+          <w:szCs w:val="22"/>
+        </w:rPr>
+        <w:t>bashrc</w:t>
+      </w:r>
+      <w:proofErr w:type="spellEnd"/>
+      <w:proofErr w:type="gramEnd"/>
+    </w:p>
+    <w:p>
+      <w:pPr>
+        <w:ind w:left="720"/>
+      </w:pPr>
+    </w:p>
+    <w:p>
+      <w:pPr>
         <w:spacing w:line="240" w:lineRule="auto"/>
         <w:ind w:left="720"/>
         <w:rPr>
@@ -648,7 +982,7 @@
                     <pic:cNvPicPr/>
                   </pic:nvPicPr>
                   <pic:blipFill>
-                    <a:blip r:embed="rId12"/>
+                    <a:blip r:embed="rId13"/>
                     <a:stretch>
                       <a:fillRect/>
                     </a:stretch>
@@ -674,9 +1008,10 @@
         <w:ind w:left="720"/>
       </w:pPr>
       <w:r>
+        <w:lastRenderedPageBreak/>
         <w:t xml:space="preserve">To get GCC 6, run the commands found at (screenshot below as well): </w:t>
       </w:r>
-      <w:hyperlink r:id="rId13" w:history="1">
+      <w:hyperlink r:id="rId14" w:history="1">
         <w:r>
           <w:rPr>
             <w:rStyle w:val="Hyperlink"/>
@@ -712,7 +1047,7 @@
                     <pic:cNvPicPr/>
                   </pic:nvPicPr>
                   <pic:blipFill>
-                    <a:blip r:embed="rId14"/>
+                    <a:blip r:embed="rId15"/>
                     <a:stretch>
                       <a:fillRect/>
                     </a:stretch>
@@ -780,134 +1115,246 @@
       </w:r>
     </w:p>
     <w:p>
-      <w:r>
-        <w:lastRenderedPageBreak/>
+      <w:pPr>
+        <w:ind w:left="720"/>
+      </w:pPr>
+    </w:p>
+    <w:p>
+      <w:pPr>
+        <w:ind w:left="720"/>
+      </w:pPr>
+    </w:p>
+    <w:p>
+      <w:r>
         <w:t xml:space="preserve">     Building SEALExamples:</w:t>
       </w:r>
     </w:p>
     <w:p>
       <w:pPr>
-        <w:pStyle w:val="ListParagraph"/>
-        <w:numPr>
-          <w:ilvl w:val="0"/>
-          <w:numId w:val="6"/>
-        </w:numPr>
-      </w:pPr>
-      <w:r>
-        <w:t xml:space="preserve">Step 1: navigate to SEALExamples </w:t>
-      </w:r>
-    </w:p>
-    <w:p>
-      <w:pPr>
-        <w:pStyle w:val="ListParagraph"/>
-        <w:numPr>
-          <w:ilvl w:val="0"/>
-          <w:numId w:val="6"/>
-        </w:numPr>
-      </w:pPr>
-      <w:r>
-        <w:t xml:space="preserve">Step 2: </w:t>
+        <w:spacing w:line="240" w:lineRule="auto"/>
+        <w:ind w:left="720"/>
+      </w:pPr>
+      <w:r>
+        <w:t>Navigate to /</w:t>
+      </w:r>
+      <w:proofErr w:type="spellStart"/>
+      <w:r>
+        <w:t>usr</w:t>
+      </w:r>
+      <w:proofErr w:type="spellEnd"/>
+      <w:r>
+        <w:t>/local/include/seal/</w:t>
+      </w:r>
+      <w:proofErr w:type="spellStart"/>
+      <w:r>
+        <w:t>util</w:t>
+      </w:r>
+      <w:proofErr w:type="spellEnd"/>
+      <w:r>
+        <w:t xml:space="preserve"> and access the </w:t>
+      </w:r>
+      <w:proofErr w:type="spellStart"/>
+      <w:r>
+        <w:t>locks.h</w:t>
+      </w:r>
+      <w:proofErr w:type="spellEnd"/>
+      <w:r>
+        <w:t xml:space="preserve"> file by entering “sudo </w:t>
+      </w:r>
+      <w:proofErr w:type="spellStart"/>
+      <w:r>
+        <w:t>gedit</w:t>
+      </w:r>
+      <w:proofErr w:type="spellEnd"/>
+      <w:r>
+        <w:t xml:space="preserve"> </w:t>
+      </w:r>
+      <w:proofErr w:type="spellStart"/>
+      <w:r>
+        <w:t>locks.h</w:t>
+      </w:r>
+      <w:proofErr w:type="spellEnd"/>
+      <w:r>
+        <w:t xml:space="preserve">” and change all instances of </w:t>
+      </w:r>
+      <w:proofErr w:type="spellStart"/>
+      <w:r>
+        <w:t>shared_mutex</w:t>
+      </w:r>
+      <w:proofErr w:type="spellEnd"/>
+      <w:r>
+        <w:t xml:space="preserve"> to </w:t>
+      </w:r>
+      <w:proofErr w:type="spellStart"/>
+      <w:r>
+        <w:t>shared_timed_mutex</w:t>
+      </w:r>
+      <w:proofErr w:type="spellEnd"/>
+      <w:r>
+        <w:t>, then save.</w:t>
+      </w:r>
+    </w:p>
+    <w:p>
+      <w:pPr>
+        <w:spacing w:line="240" w:lineRule="auto"/>
+        <w:ind w:left="720"/>
+        <w:rPr>
+          <w:rFonts w:ascii="Calibri" w:hAnsi="Calibri" w:cs="Calibri"/>
+          <w:bCs/>
+          <w:color w:val="00000A"/>
+        </w:rPr>
+      </w:pPr>
+      <w:r>
+        <w:t>Now navigate back to SEALExamples and try to compile the main.cpp file by entering the command</w:t>
+      </w:r>
+      <w:r>
+        <w:t>:</w:t>
       </w:r>
       <w:proofErr w:type="gramStart"/>
       <w:r>
-        <w:t>cmake .</w:t>
+        <w:t xml:space="preserve">   “</w:t>
       </w:r>
       <w:proofErr w:type="gramEnd"/>
       <w:r>
+        <w:t>g++ -o “</w:t>
+      </w:r>
+      <w:proofErr w:type="spellStart"/>
+      <w:r>
+        <w:t>main.o</w:t>
+      </w:r>
+      <w:proofErr w:type="spellEnd"/>
+      <w:r>
+        <w:t>” main.cpp</w:t>
+      </w:r>
+      <w:r>
         <w:t xml:space="preserve"> </w:t>
       </w:r>
-    </w:p>
-    <w:p>
-      <w:pPr>
+      <w:r>
+        <w:rPr>
+          <w:rFonts w:ascii="Calibri" w:hAnsi="Calibri" w:cs="Calibri"/>
+          <w:bCs/>
+          <w:color w:val="00000A"/>
+        </w:rPr>
+        <w:t>/home/</w:t>
+      </w:r>
+      <w:r>
+        <w:rPr>
+          <w:rFonts w:ascii="Calibri" w:hAnsi="Calibri" w:cs="Calibri"/>
+          <w:bCs/>
+          <w:color w:val="00000A"/>
+        </w:rPr>
+        <w:t>&lt;username&gt;</w:t>
+      </w:r>
+      <w:r>
+        <w:rPr>
+          <w:rFonts w:ascii="Calibri" w:hAnsi="Calibri" w:cs="Calibri"/>
+          <w:bCs/>
+          <w:color w:val="00000A"/>
+        </w:rPr>
+        <w:t>/Downloads/SEAL_2.3.1/SEALExamples/</w:t>
+      </w:r>
+      <w:proofErr w:type="spellStart"/>
+      <w:r>
+        <w:rPr>
+          <w:rFonts w:ascii="Calibri" w:hAnsi="Calibri" w:cs="Calibri"/>
+          <w:bCs/>
+          <w:color w:val="00000A"/>
+        </w:rPr>
+        <w:t>libseal.a</w:t>
+      </w:r>
+      <w:proofErr w:type="spellEnd"/>
+      <w:r>
+        <w:rPr>
+          <w:rFonts w:ascii="Calibri" w:hAnsi="Calibri" w:cs="Calibri"/>
+          <w:bCs/>
+          <w:color w:val="00000A"/>
+        </w:rPr>
+        <w:t xml:space="preserve"> </w:t>
+      </w:r>
+      <w:r>
+        <w:rPr>
+          <w:rFonts w:ascii="Calibri" w:hAnsi="Calibri" w:cs="Calibri"/>
+          <w:bCs/>
+          <w:color w:val="00000A"/>
+        </w:rPr>
+        <w:t xml:space="preserve"> </w:t>
+      </w:r>
+      <w:r>
+        <w:rPr>
+          <w:rFonts w:ascii="Calibri" w:hAnsi="Calibri" w:cs="Calibri"/>
+          <w:bCs/>
+          <w:color w:val="00000A"/>
+        </w:rPr>
+        <w:t>-</w:t>
+      </w:r>
+      <w:proofErr w:type="spellStart"/>
+      <w:r>
+        <w:rPr>
+          <w:rFonts w:ascii="Calibri" w:hAnsi="Calibri" w:cs="Calibri"/>
+          <w:bCs/>
+          <w:color w:val="00000A"/>
+        </w:rPr>
+        <w:t>lpthread</w:t>
+      </w:r>
+      <w:proofErr w:type="spellEnd"/>
+      <w:r>
+        <w:rPr>
+          <w:rFonts w:ascii="Calibri" w:hAnsi="Calibri" w:cs="Calibri"/>
+          <w:bCs/>
+          <w:color w:val="00000A"/>
+        </w:rPr>
+        <w:t>”</w:t>
+      </w:r>
+    </w:p>
+    <w:p>
+      <w:pPr>
+        <w:spacing w:line="240" w:lineRule="auto"/>
         <w:ind w:left="720"/>
       </w:pPr>
       <w:r>
-        <w:rPr>
-          <w:noProof/>
-        </w:rPr>
-        <w:drawing>
-          <wp:anchor distT="0" distB="0" distL="114300" distR="114300" simplePos="0" relativeHeight="251662336" behindDoc="0" locked="0" layoutInCell="1" allowOverlap="1" wp14:anchorId="310944A0" wp14:editId="70BDCCBA">
-            <wp:simplePos x="0" y="0"/>
-            <wp:positionH relativeFrom="column">
-              <wp:posOffset>457200</wp:posOffset>
-            </wp:positionH>
-            <wp:positionV relativeFrom="paragraph">
-              <wp:posOffset>229870</wp:posOffset>
-            </wp:positionV>
-            <wp:extent cx="5943600" cy="631190"/>
-            <wp:effectExtent l="0" t="0" r="0" b="0"/>
-            <wp:wrapSquare wrapText="bothSides"/>
-            <wp:docPr id="6" name="Picture 6"/>
-            <wp:cNvGraphicFramePr>
-              <a:graphicFrameLocks xmlns:a="http://schemas.openxmlformats.org/drawingml/2006/main" noChangeAspect="1"/>
-            </wp:cNvGraphicFramePr>
-            <a:graphic xmlns:a="http://schemas.openxmlformats.org/drawingml/2006/main">
-              <a:graphicData uri="http://schemas.openxmlformats.org/drawingml/2006/picture">
-                <pic:pic xmlns:pic="http://schemas.openxmlformats.org/drawingml/2006/picture">
-                  <pic:nvPicPr>
-                    <pic:cNvPr id="1" name=""/>
-                    <pic:cNvPicPr/>
-                  </pic:nvPicPr>
-                  <pic:blipFill>
-                    <a:blip r:embed="rId15">
-                      <a:extLst>
-                        <a:ext uri="{28A0092B-C50C-407E-A947-70E740481C1C}">
-                          <a14:useLocalDpi xmlns:a14="http://schemas.microsoft.com/office/drawing/2010/main" val="0"/>
-                        </a:ext>
-                      </a:extLst>
-                    </a:blip>
-                    <a:stretch>
-                      <a:fillRect/>
-                    </a:stretch>
-                  </pic:blipFill>
-                  <pic:spPr>
-                    <a:xfrm>
-                      <a:off x="0" y="0"/>
-                      <a:ext cx="5943600" cy="631190"/>
-                    </a:xfrm>
-                    <a:prstGeom prst="rect">
-                      <a:avLst/>
-                    </a:prstGeom>
-                  </pic:spPr>
-                </pic:pic>
-              </a:graphicData>
-            </a:graphic>
-          </wp:anchor>
-        </w:drawing>
-      </w:r>
-      <w:r>
-        <w:t xml:space="preserve">     If the following error occurs, </w:t>
-      </w:r>
-    </w:p>
-    <w:p/>
-    <w:p>
-      <w:pPr>
+        <w:tab/>
+        <w:t xml:space="preserve">**Note: the path may need to </w:t>
+      </w:r>
+      <w:proofErr w:type="gramStart"/>
+      <w:r>
+        <w:t>be edited</w:t>
+      </w:r>
+      <w:proofErr w:type="gramEnd"/>
+      <w:r>
+        <w:t xml:space="preserve"> if you have downloaded SEAL somewhere else</w:t>
+      </w:r>
+    </w:p>
+    <w:p>
+      <w:pPr>
+        <w:spacing w:line="240" w:lineRule="auto"/>
         <w:ind w:left="720"/>
       </w:pPr>
-    </w:p>
-    <w:p>
-      <w:pPr>
-        <w:pStyle w:val="ListParagraph"/>
-        <w:numPr>
-          <w:ilvl w:val="0"/>
-          <w:numId w:val="6"/>
-        </w:numPr>
-      </w:pPr>
-      <w:r>
-        <w:t>Step 3: make</w:t>
-      </w:r>
-    </w:p>
-    <w:p>
-      <w:pPr>
-        <w:pStyle w:val="ListParagraph"/>
-        <w:numPr>
-          <w:ilvl w:val="0"/>
-          <w:numId w:val="6"/>
-        </w:numPr>
-      </w:pPr>
-      <w:r>
-        <w:t xml:space="preserve">Step 4: </w:t>
-      </w:r>
+      <w:r>
+        <w:t xml:space="preserve">After running this, you should be able to execute </w:t>
+      </w:r>
+      <w:proofErr w:type="spellStart"/>
+      <w:proofErr w:type="gramStart"/>
+      <w:r>
+        <w:t>main.o</w:t>
+      </w:r>
+      <w:proofErr w:type="spellEnd"/>
+      <w:proofErr w:type="gramEnd"/>
+      <w:r>
+        <w:t xml:space="preserve"> by saying ./</w:t>
+      </w:r>
+      <w:proofErr w:type="spellStart"/>
+      <w:r>
+        <w:t>main.o</w:t>
+      </w:r>
+      <w:proofErr w:type="spellEnd"/>
+    </w:p>
+    <w:p>
+      <w:pPr>
+        <w:spacing w:line="240" w:lineRule="auto"/>
+        <w:ind w:left="720"/>
+      </w:pPr>
+      <w:bookmarkStart w:id="0" w:name="_GoBack"/>
+      <w:bookmarkEnd w:id="0"/>
     </w:p>
     <w:sectPr>
       <w:pgSz w:w="12240" w:h="15840"/>
@@ -2423,6 +2870,26 @@
       <w:shd w:val="clear" w:color="auto" w:fill="E1DFDD"/>
     </w:rPr>
   </w:style>
+  <w:style w:type="paragraph" w:styleId="NormalWeb">
+    <w:name w:val="Normal (Web)"/>
+    <w:basedOn w:val="Normal"/>
+    <w:uiPriority w:val="99"/>
+    <w:unhideWhenUsed/>
+    <w:rsid w:val="001E1343"/>
+    <w:pPr>
+      <w:spacing w:before="100" w:beforeAutospacing="1" w:after="100" w:afterAutospacing="1" w:line="240" w:lineRule="auto"/>
+    </w:pPr>
+    <w:rPr>
+      <w:rFonts w:ascii="Times New Roman" w:eastAsia="Times New Roman" w:hAnsi="Times New Roman" w:cs="Times New Roman"/>
+      <w:sz w:val="24"/>
+      <w:szCs w:val="24"/>
+    </w:rPr>
+  </w:style>
+  <w:style w:type="character" w:customStyle="1" w:styleId="apple-tab-span">
+    <w:name w:val="apple-tab-span"/>
+    <w:basedOn w:val="DefaultParagraphFont"/>
+    <w:rsid w:val="001E1343"/>
+  </w:style>
 </w:styles>
 </file>
 

</xml_diff>

<commit_message>
add instructions for running examples
</commit_message>
<xml_diff>
--- a/SEALbuild_documentation.docx
+++ b/SEALbuild_documentation.docx
@@ -1135,18 +1135,33 @@
         <w:ind w:left="720"/>
       </w:pPr>
       <w:r>
-        <w:t>Navigate to /</w:t>
+        <w:t xml:space="preserve">Navigate to </w:t>
+      </w:r>
+      <w:r>
+        <w:rPr>
+          <w:b/>
+        </w:rPr>
+        <w:t>/</w:t>
       </w:r>
       <w:proofErr w:type="spellStart"/>
       <w:r>
+        <w:rPr>
+          <w:b/>
+        </w:rPr>
         <w:t>usr</w:t>
       </w:r>
       <w:proofErr w:type="spellEnd"/>
       <w:r>
+        <w:rPr>
+          <w:b/>
+        </w:rPr>
         <w:t>/local/include/seal/</w:t>
       </w:r>
       <w:proofErr w:type="spellStart"/>
       <w:r>
+        <w:rPr>
+          <w:b/>
+        </w:rPr>
         <w:t>util</w:t>
       </w:r>
       <w:proofErr w:type="spellEnd"/>
@@ -1179,6 +1194,9 @@
       </w:r>
       <w:proofErr w:type="spellStart"/>
       <w:r>
+        <w:rPr>
+          <w:b/>
+        </w:rPr>
         <w:t>shared_mutex</w:t>
       </w:r>
       <w:proofErr w:type="spellEnd"/>
@@ -1187,6 +1205,9 @@
       </w:r>
       <w:proofErr w:type="spellStart"/>
       <w:r>
+        <w:rPr>
+          <w:b/>
+        </w:rPr>
         <w:t>shared_timed_mutex</w:t>
       </w:r>
       <w:proofErr w:type="spellEnd"/>
@@ -1208,101 +1229,136 @@
         <w:t>Now navigate back to SEALExamples and try to compile the main.cpp file by entering the command</w:t>
       </w:r>
       <w:r>
-        <w:t>:</w:t>
-      </w:r>
-      <w:proofErr w:type="gramStart"/>
-      <w:r>
-        <w:t xml:space="preserve">   “</w:t>
-      </w:r>
-      <w:proofErr w:type="gramEnd"/>
-      <w:r>
+        <w:t>:   “</w:t>
+      </w:r>
+      <w:r>
+        <w:rPr>
+          <w:b/>
+        </w:rPr>
         <w:t>g++ -o “</w:t>
       </w:r>
       <w:proofErr w:type="spellStart"/>
       <w:r>
+        <w:rPr>
+          <w:b/>
+        </w:rPr>
         <w:t>main.o</w:t>
       </w:r>
       <w:proofErr w:type="spellEnd"/>
       <w:r>
+        <w:rPr>
+          <w:b/>
+        </w:rPr>
         <w:t>” main.cpp</w:t>
       </w:r>
       <w:r>
+        <w:rPr>
+          <w:b/>
+        </w:rPr>
         <w:t xml:space="preserve"> </w:t>
       </w:r>
+      <w:r>
+        <w:rPr>
+          <w:rFonts w:ascii="Calibri" w:hAnsi="Calibri" w:cs="Calibri"/>
+          <w:b/>
+          <w:bCs/>
+          <w:color w:val="00000A"/>
+        </w:rPr>
+        <w:t>/home/</w:t>
+      </w:r>
+      <w:r>
+        <w:rPr>
+          <w:rFonts w:ascii="Calibri" w:hAnsi="Calibri" w:cs="Calibri"/>
+          <w:b/>
+          <w:bCs/>
+          <w:color w:val="00000A"/>
+        </w:rPr>
+        <w:t>&lt;username&gt;</w:t>
+      </w:r>
+      <w:r>
+        <w:rPr>
+          <w:rFonts w:ascii="Calibri" w:hAnsi="Calibri" w:cs="Calibri"/>
+          <w:b/>
+          <w:bCs/>
+          <w:color w:val="00000A"/>
+        </w:rPr>
+        <w:t>/Downloads/SEAL_2.3.1/</w:t>
+      </w:r>
+      <w:r>
+        <w:rPr>
+          <w:rFonts w:ascii="Calibri" w:hAnsi="Calibri" w:cs="Calibri"/>
+          <w:b/>
+          <w:bCs/>
+          <w:color w:val="00000A"/>
+        </w:rPr>
+        <w:t>lib</w:t>
+      </w:r>
+      <w:bookmarkStart w:id="0" w:name="_GoBack"/>
+      <w:bookmarkEnd w:id="0"/>
+      <w:r>
+        <w:rPr>
+          <w:rFonts w:ascii="Calibri" w:hAnsi="Calibri" w:cs="Calibri"/>
+          <w:b/>
+          <w:bCs/>
+          <w:color w:val="00000A"/>
+        </w:rPr>
+        <w:t>/</w:t>
+      </w:r>
+      <w:proofErr w:type="spellStart"/>
+      <w:r>
+        <w:rPr>
+          <w:rFonts w:ascii="Calibri" w:hAnsi="Calibri" w:cs="Calibri"/>
+          <w:b/>
+          <w:bCs/>
+          <w:color w:val="00000A"/>
+        </w:rPr>
+        <w:t>libseal.a</w:t>
+      </w:r>
+      <w:proofErr w:type="spellEnd"/>
+      <w:r>
+        <w:rPr>
+          <w:rFonts w:ascii="Calibri" w:hAnsi="Calibri" w:cs="Calibri"/>
+          <w:b/>
+          <w:bCs/>
+          <w:color w:val="00000A"/>
+        </w:rPr>
+        <w:t xml:space="preserve"> </w:t>
+      </w:r>
+      <w:r>
+        <w:rPr>
+          <w:rFonts w:ascii="Calibri" w:hAnsi="Calibri" w:cs="Calibri"/>
+          <w:b/>
+          <w:bCs/>
+          <w:color w:val="00000A"/>
+        </w:rPr>
+        <w:t xml:space="preserve"> </w:t>
+      </w:r>
+      <w:r>
+        <w:rPr>
+          <w:rFonts w:ascii="Calibri" w:hAnsi="Calibri" w:cs="Calibri"/>
+          <w:b/>
+          <w:bCs/>
+          <w:color w:val="00000A"/>
+        </w:rPr>
+        <w:t>-</w:t>
+      </w:r>
+      <w:proofErr w:type="spellStart"/>
+      <w:r>
+        <w:rPr>
+          <w:rFonts w:ascii="Calibri" w:hAnsi="Calibri" w:cs="Calibri"/>
+          <w:b/>
+          <w:bCs/>
+          <w:color w:val="00000A"/>
+        </w:rPr>
+        <w:t>lpthread</w:t>
+      </w:r>
+      <w:proofErr w:type="spellEnd"/>
       <w:r>
         <w:rPr>
           <w:rFonts w:ascii="Calibri" w:hAnsi="Calibri" w:cs="Calibri"/>
           <w:bCs/>
           <w:color w:val="00000A"/>
         </w:rPr>
-        <w:t>/home/</w:t>
-      </w:r>
-      <w:r>
-        <w:rPr>
-          <w:rFonts w:ascii="Calibri" w:hAnsi="Calibri" w:cs="Calibri"/>
-          <w:bCs/>
-          <w:color w:val="00000A"/>
-        </w:rPr>
-        <w:t>&lt;username&gt;</w:t>
-      </w:r>
-      <w:r>
-        <w:rPr>
-          <w:rFonts w:ascii="Calibri" w:hAnsi="Calibri" w:cs="Calibri"/>
-          <w:bCs/>
-          <w:color w:val="00000A"/>
-        </w:rPr>
-        <w:t>/Downloads/SEAL_2.3.1/SEALExamples/</w:t>
-      </w:r>
-      <w:proofErr w:type="spellStart"/>
-      <w:r>
-        <w:rPr>
-          <w:rFonts w:ascii="Calibri" w:hAnsi="Calibri" w:cs="Calibri"/>
-          <w:bCs/>
-          <w:color w:val="00000A"/>
-        </w:rPr>
-        <w:t>libseal.a</w:t>
-      </w:r>
-      <w:proofErr w:type="spellEnd"/>
-      <w:r>
-        <w:rPr>
-          <w:rFonts w:ascii="Calibri" w:hAnsi="Calibri" w:cs="Calibri"/>
-          <w:bCs/>
-          <w:color w:val="00000A"/>
-        </w:rPr>
-        <w:t xml:space="preserve"> </w:t>
-      </w:r>
-      <w:r>
-        <w:rPr>
-          <w:rFonts w:ascii="Calibri" w:hAnsi="Calibri" w:cs="Calibri"/>
-          <w:bCs/>
-          <w:color w:val="00000A"/>
-        </w:rPr>
-        <w:t xml:space="preserve"> </w:t>
-      </w:r>
-      <w:r>
-        <w:rPr>
-          <w:rFonts w:ascii="Calibri" w:hAnsi="Calibri" w:cs="Calibri"/>
-          <w:bCs/>
-          <w:color w:val="00000A"/>
-        </w:rPr>
-        <w:t>-</w:t>
-      </w:r>
-      <w:proofErr w:type="spellStart"/>
-      <w:r>
-        <w:rPr>
-          <w:rFonts w:ascii="Calibri" w:hAnsi="Calibri" w:cs="Calibri"/>
-          <w:bCs/>
-          <w:color w:val="00000A"/>
-        </w:rPr>
-        <w:t>lpthread</w:t>
-      </w:r>
-      <w:proofErr w:type="spellEnd"/>
-      <w:r>
-        <w:rPr>
-          <w:rFonts w:ascii="Calibri" w:hAnsi="Calibri" w:cs="Calibri"/>
-          <w:bCs/>
-          <w:color w:val="00000A"/>
-        </w:rPr>
         <w:t>”</w:t>
       </w:r>
     </w:p>
@@ -1328,6 +1384,9 @@
       <w:pPr>
         <w:spacing w:line="240" w:lineRule="auto"/>
         <w:ind w:left="720"/>
+        <w:rPr>
+          <w:b/>
+        </w:rPr>
       </w:pPr>
       <w:r>
         <w:t xml:space="preserve">After running this, you should be able to execute </w:t>
@@ -1340,10 +1399,19 @@
       <w:proofErr w:type="spellEnd"/>
       <w:proofErr w:type="gramEnd"/>
       <w:r>
-        <w:t xml:space="preserve"> by saying ./</w:t>
+        <w:t xml:space="preserve"> by saying </w:t>
+      </w:r>
+      <w:r>
+        <w:rPr>
+          <w:b/>
+        </w:rPr>
+        <w:t>./</w:t>
       </w:r>
       <w:proofErr w:type="spellStart"/>
       <w:r>
+        <w:rPr>
+          <w:b/>
+        </w:rPr>
         <w:t>main.o</w:t>
       </w:r>
       <w:proofErr w:type="spellEnd"/>
@@ -1353,8 +1421,6 @@
         <w:spacing w:line="240" w:lineRule="auto"/>
         <w:ind w:left="720"/>
       </w:pPr>
-      <w:bookmarkStart w:id="0" w:name="_GoBack"/>
-      <w:bookmarkEnd w:id="0"/>
     </w:p>
     <w:sectPr>
       <w:pgSz w:w="12240" w:h="15840"/>

</xml_diff>